<commit_message>
Java Class and Methods Finished
</commit_message>
<xml_diff>
--- a/Bank Soal OFSE Programming_Answers.docx
+++ b/Bank Soal OFSE Programming_Answers.docx
@@ -213,7 +213,6 @@
         <w:t>Suppose a given instance variable has been declared private. Can this instance variable manipulated by methods outside its class? Explain your answer. (a.yes, b.no)</w:t>
       </w:r>
     </w:p>
-    <w:p/>
     <w:p>
       <w:r>
         <w:t>No, private methods cannot be directly be manipulated from outside of its class. However, it can be manipulated from a method from inside its class. For example, using a “setter” and “getter” methods.</w:t>
@@ -270,10 +269,22 @@
         </w:numPr>
       </w:pPr>
       <w:r>
-        <w:t>Which of the following statements can be used to describe a public method? (It is accessible to all other classes in the hierarchy, It is accessible only to subclasses of its parent class, It represents the public interface of its class the only way to gain access to this method is by calling one of the public class methods)</w:t>
-      </w:r>
-    </w:p>
-    <w:p/>
+        <w:t xml:space="preserve">Which of the following statements can be used to describe a public method? (It is accessible to all other classes in the hierarchy, </w:t>
+      </w:r>
+      <w:proofErr w:type="gramStart"/>
+      <w:r>
+        <w:t>It</w:t>
+      </w:r>
+      <w:proofErr w:type="gramEnd"/>
+      <w:r>
+        <w:t xml:space="preserve"> is accessible only to subclasses of its parent class, It represents the public interface of its class the only way to gain access to this method is by calling one of the public class methods)</w:t>
+      </w:r>
+    </w:p>
+    <w:p>
+      <w:r>
+        <w:t>It is accessible to all other classes in the hierarchy.</w:t>
+      </w:r>
+    </w:p>
     <w:p/>
     <w:p>
       <w:pPr>
@@ -288,6 +299,110 @@
       </w:r>
     </w:p>
     <w:p>
+      <w:r>
+        <w:t>Pass by Value: It is a process in which the function parameter values are copied to another variable and instead this object copied is passed. This is known as call by Value.</w:t>
+      </w:r>
+    </w:p>
+    <w:p>
+      <w:r>
+        <w:t>Pass by Reference: It is a process in which the actual copy of reference is passed to the function.</w:t>
+      </w:r>
+    </w:p>
+    <w:p/>
+    <w:p>
+      <w:r>
+        <w:lastRenderedPageBreak/>
+        <w:t>Pass by value example:</w:t>
+      </w:r>
+    </w:p>
+    <w:p>
+      <w:r>
+        <w:drawing>
+          <wp:inline distT="0" distB="0" distL="0" distR="0" wp14:anchorId="22E8B822" wp14:editId="54ECC10C">
+            <wp:extent cx="5626389" cy="5416828"/>
+            <wp:effectExtent l="0" t="0" r="0" b="0"/>
+            <wp:docPr id="4" name="Picture 4"/>
+            <wp:cNvGraphicFramePr>
+              <a:graphicFrameLocks xmlns:a="http://schemas.openxmlformats.org/drawingml/2006/main" noChangeAspect="1"/>
+            </wp:cNvGraphicFramePr>
+            <a:graphic xmlns:a="http://schemas.openxmlformats.org/drawingml/2006/main">
+              <a:graphicData uri="http://schemas.openxmlformats.org/drawingml/2006/picture">
+                <pic:pic xmlns:pic="http://schemas.openxmlformats.org/drawingml/2006/picture">
+                  <pic:nvPicPr>
+                    <pic:cNvPr id="1" name=""/>
+                    <pic:cNvPicPr/>
+                  </pic:nvPicPr>
+                  <pic:blipFill>
+                    <a:blip r:embed="rId8"/>
+                    <a:stretch>
+                      <a:fillRect/>
+                    </a:stretch>
+                  </pic:blipFill>
+                  <pic:spPr>
+                    <a:xfrm>
+                      <a:off x="0" y="0"/>
+                      <a:ext cx="5626389" cy="5416828"/>
+                    </a:xfrm>
+                    <a:prstGeom prst="rect">
+                      <a:avLst/>
+                    </a:prstGeom>
+                  </pic:spPr>
+                </pic:pic>
+              </a:graphicData>
+            </a:graphic>
+          </wp:inline>
+        </w:drawing>
+      </w:r>
+    </w:p>
+    <w:p/>
+    <w:p>
+      <w:r>
+        <w:t>Pass by reference example:</w:t>
+      </w:r>
+    </w:p>
+    <w:p>
+      <w:r>
+        <w:lastRenderedPageBreak/>
+        <w:drawing>
+          <wp:inline distT="0" distB="0" distL="0" distR="0" wp14:anchorId="234DFEA6" wp14:editId="022EE77F">
+            <wp:extent cx="4959605" cy="4724643"/>
+            <wp:effectExtent l="0" t="0" r="0" b="0"/>
+            <wp:docPr id="5" name="Picture 5"/>
+            <wp:cNvGraphicFramePr>
+              <a:graphicFrameLocks xmlns:a="http://schemas.openxmlformats.org/drawingml/2006/main" noChangeAspect="1"/>
+            </wp:cNvGraphicFramePr>
+            <a:graphic xmlns:a="http://schemas.openxmlformats.org/drawingml/2006/main">
+              <a:graphicData uri="http://schemas.openxmlformats.org/drawingml/2006/picture">
+                <pic:pic xmlns:pic="http://schemas.openxmlformats.org/drawingml/2006/picture">
+                  <pic:nvPicPr>
+                    <pic:cNvPr id="1" name=""/>
+                    <pic:cNvPicPr/>
+                  </pic:nvPicPr>
+                  <pic:blipFill>
+                    <a:blip r:embed="rId9"/>
+                    <a:stretch>
+                      <a:fillRect/>
+                    </a:stretch>
+                  </pic:blipFill>
+                  <pic:spPr>
+                    <a:xfrm>
+                      <a:off x="0" y="0"/>
+                      <a:ext cx="4959605" cy="4724643"/>
+                    </a:xfrm>
+                    <a:prstGeom prst="rect">
+                      <a:avLst/>
+                    </a:prstGeom>
+                  </pic:spPr>
+                </pic:pic>
+              </a:graphicData>
+            </a:graphic>
+          </wp:inline>
+        </w:drawing>
+      </w:r>
+    </w:p>
+    <w:p/>
+    <w:p/>
+    <w:p>
       <w:pPr>
         <w:pStyle w:val="Heading2"/>
         <w:numPr>
@@ -300,6 +415,190 @@
       </w:r>
     </w:p>
     <w:p>
+      <w:r>
+        <w:t>A checked exception is an exception that occurs at the compile time, these are also called as compile time exceptions. These exceptions cannot simply be ignored at the time of compilation, the programmer should take care of (handle) these exceptions</w:t>
+      </w:r>
+      <w:r>
+        <w:t>.</w:t>
+      </w:r>
+    </w:p>
+    <w:p/>
+    <w:p>
+      <w:r>
+        <w:t>Checked exception example:</w:t>
+      </w:r>
+    </w:p>
+    <w:p>
+      <w:r>
+        <w:lastRenderedPageBreak/>
+        <w:drawing>
+          <wp:inline distT="0" distB="0" distL="0" distR="0" wp14:anchorId="20664618" wp14:editId="0E9BC297">
+            <wp:extent cx="5410478" cy="2444876"/>
+            <wp:effectExtent l="0" t="0" r="0" b="0"/>
+            <wp:docPr id="6" name="Picture 6"/>
+            <wp:cNvGraphicFramePr>
+              <a:graphicFrameLocks xmlns:a="http://schemas.openxmlformats.org/drawingml/2006/main" noChangeAspect="1"/>
+            </wp:cNvGraphicFramePr>
+            <a:graphic xmlns:a="http://schemas.openxmlformats.org/drawingml/2006/main">
+              <a:graphicData uri="http://schemas.openxmlformats.org/drawingml/2006/picture">
+                <pic:pic xmlns:pic="http://schemas.openxmlformats.org/drawingml/2006/picture">
+                  <pic:nvPicPr>
+                    <pic:cNvPr id="1" name=""/>
+                    <pic:cNvPicPr/>
+                  </pic:nvPicPr>
+                  <pic:blipFill>
+                    <a:blip r:embed="rId10"/>
+                    <a:stretch>
+                      <a:fillRect/>
+                    </a:stretch>
+                  </pic:blipFill>
+                  <pic:spPr>
+                    <a:xfrm>
+                      <a:off x="0" y="0"/>
+                      <a:ext cx="5410478" cy="2444876"/>
+                    </a:xfrm>
+                    <a:prstGeom prst="rect">
+                      <a:avLst/>
+                    </a:prstGeom>
+                  </pic:spPr>
+                </pic:pic>
+              </a:graphicData>
+            </a:graphic>
+          </wp:inline>
+        </w:drawing>
+      </w:r>
+    </w:p>
+    <w:p>
+      <w:r>
+        <w:drawing>
+          <wp:inline distT="0" distB="0" distL="0" distR="0" wp14:anchorId="3FF17B49" wp14:editId="229EB7F7">
+            <wp:extent cx="5731510" cy="1129665"/>
+            <wp:effectExtent l="0" t="0" r="2540" b="0"/>
+            <wp:docPr id="7" name="Picture 7"/>
+            <wp:cNvGraphicFramePr>
+              <a:graphicFrameLocks xmlns:a="http://schemas.openxmlformats.org/drawingml/2006/main" noChangeAspect="1"/>
+            </wp:cNvGraphicFramePr>
+            <a:graphic xmlns:a="http://schemas.openxmlformats.org/drawingml/2006/main">
+              <a:graphicData uri="http://schemas.openxmlformats.org/drawingml/2006/picture">
+                <pic:pic xmlns:pic="http://schemas.openxmlformats.org/drawingml/2006/picture">
+                  <pic:nvPicPr>
+                    <pic:cNvPr id="1" name=""/>
+                    <pic:cNvPicPr/>
+                  </pic:nvPicPr>
+                  <pic:blipFill>
+                    <a:blip r:embed="rId11"/>
+                    <a:stretch>
+                      <a:fillRect/>
+                    </a:stretch>
+                  </pic:blipFill>
+                  <pic:spPr>
+                    <a:xfrm>
+                      <a:off x="0" y="0"/>
+                      <a:ext cx="5731510" cy="1129665"/>
+                    </a:xfrm>
+                    <a:prstGeom prst="rect">
+                      <a:avLst/>
+                    </a:prstGeom>
+                  </pic:spPr>
+                </pic:pic>
+              </a:graphicData>
+            </a:graphic>
+          </wp:inline>
+        </w:drawing>
+      </w:r>
+    </w:p>
+    <w:p/>
+    <w:p>
+      <w:r>
+        <w:t>An unchecked exception is an exception that occurs at the time of execution. These are also called as Runtime Exceptions. These include programming bugs, such as logic errors or improper use of an API. Runtime exceptions are ignored at the time of compilation.</w:t>
+      </w:r>
+    </w:p>
+    <w:p/>
+    <w:p>
+      <w:r>
+        <w:t>Unchecked runtime exception example:</w:t>
+      </w:r>
+    </w:p>
+    <w:p>
+      <w:r>
+        <w:drawing>
+          <wp:inline distT="0" distB="0" distL="0" distR="0" wp14:anchorId="7FAD7934" wp14:editId="5E1BB13D">
+            <wp:extent cx="5731510" cy="1656080"/>
+            <wp:effectExtent l="0" t="0" r="2540" b="1270"/>
+            <wp:docPr id="8" name="Picture 8"/>
+            <wp:cNvGraphicFramePr>
+              <a:graphicFrameLocks xmlns:a="http://schemas.openxmlformats.org/drawingml/2006/main" noChangeAspect="1"/>
+            </wp:cNvGraphicFramePr>
+            <a:graphic xmlns:a="http://schemas.openxmlformats.org/drawingml/2006/main">
+              <a:graphicData uri="http://schemas.openxmlformats.org/drawingml/2006/picture">
+                <pic:pic xmlns:pic="http://schemas.openxmlformats.org/drawingml/2006/picture">
+                  <pic:nvPicPr>
+                    <pic:cNvPr id="1" name=""/>
+                    <pic:cNvPicPr/>
+                  </pic:nvPicPr>
+                  <pic:blipFill>
+                    <a:blip r:embed="rId12"/>
+                    <a:stretch>
+                      <a:fillRect/>
+                    </a:stretch>
+                  </pic:blipFill>
+                  <pic:spPr>
+                    <a:xfrm>
+                      <a:off x="0" y="0"/>
+                      <a:ext cx="5731510" cy="1656080"/>
+                    </a:xfrm>
+                    <a:prstGeom prst="rect">
+                      <a:avLst/>
+                    </a:prstGeom>
+                  </pic:spPr>
+                </pic:pic>
+              </a:graphicData>
+            </a:graphic>
+          </wp:inline>
+        </w:drawing>
+      </w:r>
+    </w:p>
+    <w:p>
+      <w:r>
+        <w:drawing>
+          <wp:inline distT="0" distB="0" distL="0" distR="0" wp14:anchorId="5A2F2F39" wp14:editId="3004FBE6">
+            <wp:extent cx="5731510" cy="920750"/>
+            <wp:effectExtent l="0" t="0" r="2540" b="0"/>
+            <wp:docPr id="9" name="Picture 9"/>
+            <wp:cNvGraphicFramePr>
+              <a:graphicFrameLocks xmlns:a="http://schemas.openxmlformats.org/drawingml/2006/main" noChangeAspect="1"/>
+            </wp:cNvGraphicFramePr>
+            <a:graphic xmlns:a="http://schemas.openxmlformats.org/drawingml/2006/main">
+              <a:graphicData uri="http://schemas.openxmlformats.org/drawingml/2006/picture">
+                <pic:pic xmlns:pic="http://schemas.openxmlformats.org/drawingml/2006/picture">
+                  <pic:nvPicPr>
+                    <pic:cNvPr id="1" name=""/>
+                    <pic:cNvPicPr/>
+                  </pic:nvPicPr>
+                  <pic:blipFill>
+                    <a:blip r:embed="rId13"/>
+                    <a:stretch>
+                      <a:fillRect/>
+                    </a:stretch>
+                  </pic:blipFill>
+                  <pic:spPr>
+                    <a:xfrm>
+                      <a:off x="0" y="0"/>
+                      <a:ext cx="5731510" cy="920750"/>
+                    </a:xfrm>
+                    <a:prstGeom prst="rect">
+                      <a:avLst/>
+                    </a:prstGeom>
+                  </pic:spPr>
+                </pic:pic>
+              </a:graphicData>
+            </a:graphic>
+          </wp:inline>
+        </w:drawing>
+      </w:r>
+    </w:p>
+    <w:p/>
+    <w:p>
       <w:pPr>
         <w:pStyle w:val="Heading2"/>
         <w:numPr>
@@ -308,7 +607,81 @@
         </w:numPr>
       </w:pPr>
       <w:r>
+        <w:lastRenderedPageBreak/>
         <w:t>What are identifiers and what is naming convention?</w:t>
+      </w:r>
+    </w:p>
+    <w:p>
+      <w:r>
+        <w:t>Identifiers in Java are a sequence of characters to identify something in a program. They are names given to a class, variable, package, method, or interface and allow the programmer to refer to the specific item from any place in the program.</w:t>
+      </w:r>
+    </w:p>
+    <w:p/>
+    <w:p>
+      <w:r>
+        <w:t xml:space="preserve">Java naming convention is a rule to follow as you decide what to name your identifiers such as class, package, variable, constant, method, etc. </w:t>
+      </w:r>
+      <w:r>
+        <w:t>But</w:t>
+      </w:r>
+      <w:r>
+        <w:t xml:space="preserve"> it is not forced to follow. So, it is known as convention not rule. These conventions are suggested by several Java communities such as Sun Microsystems and Netscape.</w:t>
+      </w:r>
+    </w:p>
+    <w:p/>
+    <w:p>
+      <w:r>
+        <w:rPr>
+          <w:noProof/>
+        </w:rPr>
+        <w:drawing>
+          <wp:inline distT="0" distB="0" distL="0" distR="0" wp14:anchorId="6350FA7A" wp14:editId="6D6EAF7C">
+            <wp:extent cx="5603674" cy="3155950"/>
+            <wp:effectExtent l="0" t="0" r="0" b="6350"/>
+            <wp:docPr id="10" name="Picture 10"/>
+            <wp:cNvGraphicFramePr>
+              <a:graphicFrameLocks xmlns:a="http://schemas.openxmlformats.org/drawingml/2006/main" noChangeAspect="1"/>
+            </wp:cNvGraphicFramePr>
+            <a:graphic xmlns:a="http://schemas.openxmlformats.org/drawingml/2006/main">
+              <a:graphicData uri="http://schemas.openxmlformats.org/drawingml/2006/picture">
+                <pic:pic xmlns:pic="http://schemas.openxmlformats.org/drawingml/2006/picture">
+                  <pic:nvPicPr>
+                    <pic:cNvPr id="0" name="Picture 1"/>
+                    <pic:cNvPicPr>
+                      <a:picLocks noChangeAspect="1" noChangeArrowheads="1"/>
+                    </pic:cNvPicPr>
+                  </pic:nvPicPr>
+                  <pic:blipFill>
+                    <a:blip r:embed="rId14">
+                      <a:extLst>
+                        <a:ext uri="{28A0092B-C50C-407E-A947-70E740481C1C}">
+                          <a14:useLocalDpi xmlns:a14="http://schemas.microsoft.com/office/drawing/2010/main" val="0"/>
+                        </a:ext>
+                      </a:extLst>
+                    </a:blip>
+                    <a:srcRect/>
+                    <a:stretch>
+                      <a:fillRect/>
+                    </a:stretch>
+                  </pic:blipFill>
+                  <pic:spPr bwMode="auto">
+                    <a:xfrm>
+                      <a:off x="0" y="0"/>
+                      <a:ext cx="5620804" cy="3165598"/>
+                    </a:xfrm>
+                    <a:prstGeom prst="rect">
+                      <a:avLst/>
+                    </a:prstGeom>
+                    <a:noFill/>
+                    <a:ln>
+                      <a:noFill/>
+                    </a:ln>
+                  </pic:spPr>
+                </pic:pic>
+              </a:graphicData>
+            </a:graphic>
+          </wp:inline>
+        </w:drawing>
       </w:r>
     </w:p>
     <w:sectPr>

</xml_diff>